<commit_message>
- First (first) draft of the article.
</commit_message>
<xml_diff>
--- a/analysis/templates/template.docx
+++ b/analysis/templates/template.docx
@@ -1,10 +1,10 @@
 
 <file path=word/document.xml><?xml version="1.0" encoding="utf-8"?>
-<w:document xmlns:wpc="http://schemas.microsoft.com/office/word/2010/wordprocessingCanvas" xmlns:cx="http://schemas.microsoft.com/office/drawing/2014/chartex" xmlns:cx1="http://schemas.microsoft.com/office/drawing/2015/9/8/chartex" xmlns:cx2="http://schemas.microsoft.com/office/drawing/2015/10/21/chartex" xmlns:cx3="http://schemas.microsoft.com/office/drawing/2016/5/9/chartex" xmlns:cx4="http://schemas.microsoft.com/office/drawing/2016/5/10/chartex" xmlns:cx5="http://schemas.microsoft.com/office/drawing/2016/5/11/chartex" xmlns:cx6="http://schemas.microsoft.com/office/drawing/2016/5/12/chartex" xmlns:cx7="http://schemas.microsoft.com/office/drawing/2016/5/13/chartex" xmlns:cx8="http://schemas.microsoft.com/office/drawing/2016/5/14/chartex" xmlns:mc="http://schemas.openxmlformats.org/markup-compatibility/2006" xmlns:aink="http://schemas.microsoft.com/office/drawing/2016/ink" xmlns:am3d="http://schemas.microsoft.com/office/drawing/2017/model3d" xmlns:o="urn:schemas-microsoft-com:office:office" xmlns:r="http://schemas.openxmlformats.org/officeDocument/2006/relationships" xmlns:m="http://schemas.openxmlformats.org/officeDocument/2006/math" xmlns:v="urn:schemas-microsoft-com:vml" xmlns:wp14="http://schemas.microsoft.com/office/word/2010/wordprocessingDrawing" xmlns:wp="http://schemas.openxmlformats.org/drawingml/2006/wordprocessingDrawing" xmlns:w10="urn:schemas-microsoft-com:office:word" xmlns:w="http://schemas.openxmlformats.org/wordprocessingml/2006/main" xmlns:w14="http://schemas.microsoft.com/office/word/2010/wordml" xmlns:w15="http://schemas.microsoft.com/office/word/2012/wordml" xmlns:w16cex="http://schemas.microsoft.com/office/word/2018/wordml/cex" xmlns:w16cid="http://schemas.microsoft.com/office/word/2016/wordml/cid" xmlns:w16="http://schemas.microsoft.com/office/word/2018/wordml" xmlns:w16se="http://schemas.microsoft.com/office/word/2015/wordml/symex" xmlns:wpg="http://schemas.microsoft.com/office/word/2010/wordprocessingGroup" xmlns:wpi="http://schemas.microsoft.com/office/word/2010/wordprocessingInk" xmlns:wne="http://schemas.microsoft.com/office/word/2006/wordml" xmlns:wps="http://schemas.microsoft.com/office/word/2010/wordprocessingShape" mc:Ignorable="w14 w15 w16se w16cid w16 w16cex wp14">
+<w:document xmlns:wpc="http://schemas.microsoft.com/office/word/2010/wordprocessingCanvas" xmlns:cx="http://schemas.microsoft.com/office/drawing/2014/chartex" xmlns:cx1="http://schemas.microsoft.com/office/drawing/2015/9/8/chartex" xmlns:cx2="http://schemas.microsoft.com/office/drawing/2015/10/21/chartex" xmlns:cx3="http://schemas.microsoft.com/office/drawing/2016/5/9/chartex" xmlns:cx4="http://schemas.microsoft.com/office/drawing/2016/5/10/chartex" xmlns:cx5="http://schemas.microsoft.com/office/drawing/2016/5/11/chartex" xmlns:cx6="http://schemas.microsoft.com/office/drawing/2016/5/12/chartex" xmlns:cx7="http://schemas.microsoft.com/office/drawing/2016/5/13/chartex" xmlns:cx8="http://schemas.microsoft.com/office/drawing/2016/5/14/chartex" xmlns:mc="http://schemas.openxmlformats.org/markup-compatibility/2006" xmlns:aink="http://schemas.microsoft.com/office/drawing/2016/ink" xmlns:am3d="http://schemas.microsoft.com/office/drawing/2017/model3d" xmlns:o="urn:schemas-microsoft-com:office:office" xmlns:oel="http://schemas.microsoft.com/office/2019/extlst" xmlns:r="http://schemas.openxmlformats.org/officeDocument/2006/relationships" xmlns:m="http://schemas.openxmlformats.org/officeDocument/2006/math" xmlns:v="urn:schemas-microsoft-com:vml" xmlns:wp14="http://schemas.microsoft.com/office/word/2010/wordprocessingDrawing" xmlns:wp="http://schemas.openxmlformats.org/drawingml/2006/wordprocessingDrawing" xmlns:w10="urn:schemas-microsoft-com:office:word" xmlns:w="http://schemas.openxmlformats.org/wordprocessingml/2006/main" xmlns:w14="http://schemas.microsoft.com/office/word/2010/wordml" xmlns:w15="http://schemas.microsoft.com/office/word/2012/wordml" xmlns:w16cex="http://schemas.microsoft.com/office/word/2018/wordml/cex" xmlns:w16cid="http://schemas.microsoft.com/office/word/2016/wordml/cid" xmlns:w16="http://schemas.microsoft.com/office/word/2018/wordml" xmlns:w16sdtdh="http://schemas.microsoft.com/office/word/2020/wordml/sdtdatahash" xmlns:w16se="http://schemas.microsoft.com/office/word/2015/wordml/symex" xmlns:wpg="http://schemas.microsoft.com/office/word/2010/wordprocessingGroup" xmlns:wpi="http://schemas.microsoft.com/office/word/2010/wordprocessingInk" xmlns:wne="http://schemas.microsoft.com/office/word/2006/wordml" xmlns:wps="http://schemas.microsoft.com/office/word/2010/wordprocessingShape" mc:Ignorable="w14 w15 w16se w16cid w16 w16cex w16sdtdh wp14">
   <w:body>
     <w:p>
       <w:pPr>
-        <w:pStyle w:val="Title"/>
+        <w:pStyle w:val="Ttulo"/>
       </w:pPr>
       <w:r>
         <w:t>My title</w:t>
@@ -28,7 +28,7 @@
     </w:p>
     <w:p>
       <w:pPr>
-        <w:pStyle w:val="Date"/>
+        <w:pStyle w:val="Data"/>
       </w:pPr>
       <w:r>
         <w:t>2017-12-14</w:t>
@@ -44,50 +44,60 @@
     </w:p>
     <w:p>
       <w:pPr>
-        <w:pStyle w:val="Heading1"/>
-      </w:pPr>
-      <w:bookmarkStart w:id="0" w:name="heading-1"/>
-      <w:bookmarkEnd w:id="0"/>
+        <w:pStyle w:val="Ttulo1"/>
+        <w:numPr>
+          <w:ilvl w:val="0"/>
+          <w:numId w:val="15"/>
+        </w:numPr>
+      </w:pPr>
       <w:r>
         <w:t>Heading 1</w:t>
       </w:r>
     </w:p>
     <w:p>
       <w:pPr>
-        <w:pStyle w:val="Heading2"/>
-      </w:pPr>
-      <w:bookmarkStart w:id="1" w:name="heading-2"/>
-      <w:bookmarkEnd w:id="1"/>
+        <w:pStyle w:val="Ttulo2"/>
+        <w:numPr>
+          <w:ilvl w:val="1"/>
+          <w:numId w:val="15"/>
+        </w:numPr>
+      </w:pPr>
       <w:r>
         <w:t>Heading 2</w:t>
       </w:r>
     </w:p>
     <w:p>
       <w:pPr>
-        <w:pStyle w:val="Heading3"/>
-      </w:pPr>
-      <w:bookmarkStart w:id="2" w:name="heading-3"/>
-      <w:bookmarkEnd w:id="2"/>
+        <w:pStyle w:val="Ttulo3"/>
+        <w:numPr>
+          <w:ilvl w:val="2"/>
+          <w:numId w:val="15"/>
+        </w:numPr>
+      </w:pPr>
       <w:r>
         <w:t>Heading 3</w:t>
       </w:r>
     </w:p>
     <w:p>
       <w:pPr>
-        <w:pStyle w:val="Heading4"/>
-      </w:pPr>
-      <w:bookmarkStart w:id="3" w:name="heading-4"/>
-      <w:bookmarkEnd w:id="3"/>
+        <w:pStyle w:val="Ttulo4"/>
+        <w:numPr>
+          <w:ilvl w:val="3"/>
+          <w:numId w:val="15"/>
+        </w:numPr>
+      </w:pPr>
       <w:r>
         <w:t>Heading 4</w:t>
       </w:r>
     </w:p>
     <w:p>
       <w:pPr>
-        <w:pStyle w:val="Heading5"/>
-      </w:pPr>
-      <w:bookmarkStart w:id="4" w:name="heading-5---this-is-for-the-page-break-w"/>
-      <w:bookmarkEnd w:id="4"/>
+        <w:pStyle w:val="Ttulo5"/>
+      </w:pPr>
+      <w:bookmarkStart w:id="0" w:name="heading-1"/>
+      <w:bookmarkStart w:id="1" w:name="heading-5---this-is-for-the-page-break-w"/>
+      <w:bookmarkEnd w:id="0"/>
+      <w:bookmarkEnd w:id="1"/>
       <w:r>
         <w:lastRenderedPageBreak/>
         <w:t>Heading 5 - this is for the page break with MS Word</w:t>
@@ -159,10 +169,18 @@
     </w:p>
     <w:p>
       <w:pPr>
-        <w:pStyle w:val="BodyText"/>
-      </w:pPr>
-      <w:r>
-        <w:t>Now knit this doc, and edit the styles in the resulting docx file. Then rename as ‘template’ and use this in the yml:</w:t>
+        <w:pStyle w:val="Corpodetexto"/>
+      </w:pPr>
+      <w:r>
+        <w:t xml:space="preserve">Now knit this doc, and edit the styles in the resulting docx file. Then rename as ‘template’ and use this in the </w:t>
+      </w:r>
+      <w:proofErr w:type="spellStart"/>
+      <w:r>
+        <w:t>yml</w:t>
+      </w:r>
+      <w:proofErr w:type="spellEnd"/>
+      <w:r>
+        <w:t>:</w:t>
       </w:r>
     </w:p>
     <w:p>
@@ -182,16 +200,44 @@
         <w:rPr>
           <w:rStyle w:val="VerbatimChar"/>
         </w:rPr>
-        <w:t xml:space="preserve">  word_document:</w:t>
-      </w:r>
-      <w:r>
-        <w:br/>
-      </w:r>
+        <w:t xml:space="preserve">  </w:t>
+      </w:r>
+      <w:proofErr w:type="spellStart"/>
       <w:r>
         <w:rPr>
           <w:rStyle w:val="VerbatimChar"/>
         </w:rPr>
-        <w:t xml:space="preserve">    reference_docx: templates/template.docx</w:t>
+        <w:t>word_document</w:t>
+      </w:r>
+      <w:proofErr w:type="spellEnd"/>
+      <w:r>
+        <w:rPr>
+          <w:rStyle w:val="VerbatimChar"/>
+        </w:rPr>
+        <w:t>:</w:t>
+      </w:r>
+      <w:r>
+        <w:br/>
+      </w:r>
+      <w:r>
+        <w:rPr>
+          <w:rStyle w:val="VerbatimChar"/>
+        </w:rPr>
+        <w:t xml:space="preserve">    </w:t>
+      </w:r>
+      <w:proofErr w:type="spellStart"/>
+      <w:r>
+        <w:rPr>
+          <w:rStyle w:val="VerbatimChar"/>
+        </w:rPr>
+        <w:t>reference_docx</w:t>
+      </w:r>
+      <w:proofErr w:type="spellEnd"/>
+      <w:r>
+        <w:rPr>
+          <w:rStyle w:val="VerbatimChar"/>
+        </w:rPr>
+        <w:t>: templates/template.docx</w:t>
       </w:r>
     </w:p>
     <w:p>
@@ -204,7 +250,7 @@
     </w:p>
     <w:p>
       <w:pPr>
-        <w:pStyle w:val="BodyText"/>
+        <w:pStyle w:val="Corpodetexto"/>
       </w:pPr>
       <w:r>
         <w:t xml:space="preserve">See here for more information: </w:t>
@@ -212,7 +258,7 @@
       <w:hyperlink r:id="rId8">
         <w:r>
           <w:rPr>
-            <w:rStyle w:val="Hyperlink"/>
+            <w:rStyle w:val="Hiperligao"/>
           </w:rPr>
           <w:t>http://rmarkdown.rstudio.com/articles_docx.html</w:t>
         </w:r>
@@ -230,7 +276,7 @@
 </file>
 
 <file path=word/endnotes.xml><?xml version="1.0" encoding="utf-8"?>
-<w:endnotes xmlns:wpc="http://schemas.microsoft.com/office/word/2010/wordprocessingCanvas" xmlns:cx="http://schemas.microsoft.com/office/drawing/2014/chartex" xmlns:cx1="http://schemas.microsoft.com/office/drawing/2015/9/8/chartex" xmlns:cx2="http://schemas.microsoft.com/office/drawing/2015/10/21/chartex" xmlns:cx3="http://schemas.microsoft.com/office/drawing/2016/5/9/chartex" xmlns:cx4="http://schemas.microsoft.com/office/drawing/2016/5/10/chartex" xmlns:cx5="http://schemas.microsoft.com/office/drawing/2016/5/11/chartex" xmlns:cx6="http://schemas.microsoft.com/office/drawing/2016/5/12/chartex" xmlns:cx7="http://schemas.microsoft.com/office/drawing/2016/5/13/chartex" xmlns:cx8="http://schemas.microsoft.com/office/drawing/2016/5/14/chartex" xmlns:mc="http://schemas.openxmlformats.org/markup-compatibility/2006" xmlns:aink="http://schemas.microsoft.com/office/drawing/2016/ink" xmlns:am3d="http://schemas.microsoft.com/office/drawing/2017/model3d" xmlns:o="urn:schemas-microsoft-com:office:office" xmlns:r="http://schemas.openxmlformats.org/officeDocument/2006/relationships" xmlns:m="http://schemas.openxmlformats.org/officeDocument/2006/math" xmlns:v="urn:schemas-microsoft-com:vml" xmlns:wp14="http://schemas.microsoft.com/office/word/2010/wordprocessingDrawing" xmlns:wp="http://schemas.openxmlformats.org/drawingml/2006/wordprocessingDrawing" xmlns:w10="urn:schemas-microsoft-com:office:word" xmlns:w="http://schemas.openxmlformats.org/wordprocessingml/2006/main" xmlns:w14="http://schemas.microsoft.com/office/word/2010/wordml" xmlns:w15="http://schemas.microsoft.com/office/word/2012/wordml" xmlns:w16cex="http://schemas.microsoft.com/office/word/2018/wordml/cex" xmlns:w16cid="http://schemas.microsoft.com/office/word/2016/wordml/cid" xmlns:w16="http://schemas.microsoft.com/office/word/2018/wordml" xmlns:w16se="http://schemas.microsoft.com/office/word/2015/wordml/symex" xmlns:wpg="http://schemas.microsoft.com/office/word/2010/wordprocessingGroup" xmlns:wpi="http://schemas.microsoft.com/office/word/2010/wordprocessingInk" xmlns:wne="http://schemas.microsoft.com/office/word/2006/wordml" xmlns:wps="http://schemas.microsoft.com/office/word/2010/wordprocessingShape" mc:Ignorable="w14 w15 w16se w16cid w16 w16cex wp14">
+<w:endnotes xmlns:wpc="http://schemas.microsoft.com/office/word/2010/wordprocessingCanvas" xmlns:cx="http://schemas.microsoft.com/office/drawing/2014/chartex" xmlns:cx1="http://schemas.microsoft.com/office/drawing/2015/9/8/chartex" xmlns:cx2="http://schemas.microsoft.com/office/drawing/2015/10/21/chartex" xmlns:cx3="http://schemas.microsoft.com/office/drawing/2016/5/9/chartex" xmlns:cx4="http://schemas.microsoft.com/office/drawing/2016/5/10/chartex" xmlns:cx5="http://schemas.microsoft.com/office/drawing/2016/5/11/chartex" xmlns:cx6="http://schemas.microsoft.com/office/drawing/2016/5/12/chartex" xmlns:cx7="http://schemas.microsoft.com/office/drawing/2016/5/13/chartex" xmlns:cx8="http://schemas.microsoft.com/office/drawing/2016/5/14/chartex" xmlns:mc="http://schemas.openxmlformats.org/markup-compatibility/2006" xmlns:aink="http://schemas.microsoft.com/office/drawing/2016/ink" xmlns:am3d="http://schemas.microsoft.com/office/drawing/2017/model3d" xmlns:o="urn:schemas-microsoft-com:office:office" xmlns:oel="http://schemas.microsoft.com/office/2019/extlst" xmlns:r="http://schemas.openxmlformats.org/officeDocument/2006/relationships" xmlns:m="http://schemas.openxmlformats.org/officeDocument/2006/math" xmlns:v="urn:schemas-microsoft-com:vml" xmlns:wp14="http://schemas.microsoft.com/office/word/2010/wordprocessingDrawing" xmlns:wp="http://schemas.openxmlformats.org/drawingml/2006/wordprocessingDrawing" xmlns:w10="urn:schemas-microsoft-com:office:word" xmlns:w="http://schemas.openxmlformats.org/wordprocessingml/2006/main" xmlns:w14="http://schemas.microsoft.com/office/word/2010/wordml" xmlns:w15="http://schemas.microsoft.com/office/word/2012/wordml" xmlns:w16cex="http://schemas.microsoft.com/office/word/2018/wordml/cex" xmlns:w16cid="http://schemas.microsoft.com/office/word/2016/wordml/cid" xmlns:w16="http://schemas.microsoft.com/office/word/2018/wordml" xmlns:w16sdtdh="http://schemas.microsoft.com/office/word/2020/wordml/sdtdatahash" xmlns:w16se="http://schemas.microsoft.com/office/word/2015/wordml/symex" xmlns:wpg="http://schemas.microsoft.com/office/word/2010/wordprocessingGroup" xmlns:wpi="http://schemas.microsoft.com/office/word/2010/wordprocessingInk" xmlns:wne="http://schemas.microsoft.com/office/word/2006/wordml" xmlns:wps="http://schemas.microsoft.com/office/word/2010/wordprocessingShape" mc:Ignorable="w14 w15 w16se w16cid w16 w16cex w16sdtdh wp14">
   <w:endnote w:type="separator" w:id="-1">
     <w:p>
       <w:pPr>
@@ -255,7 +301,7 @@
 </file>
 
 <file path=word/footnotes.xml><?xml version="1.0" encoding="utf-8"?>
-<w:footnotes xmlns:wpc="http://schemas.microsoft.com/office/word/2010/wordprocessingCanvas" xmlns:cx="http://schemas.microsoft.com/office/drawing/2014/chartex" xmlns:cx1="http://schemas.microsoft.com/office/drawing/2015/9/8/chartex" xmlns:cx2="http://schemas.microsoft.com/office/drawing/2015/10/21/chartex" xmlns:cx3="http://schemas.microsoft.com/office/drawing/2016/5/9/chartex" xmlns:cx4="http://schemas.microsoft.com/office/drawing/2016/5/10/chartex" xmlns:cx5="http://schemas.microsoft.com/office/drawing/2016/5/11/chartex" xmlns:cx6="http://schemas.microsoft.com/office/drawing/2016/5/12/chartex" xmlns:cx7="http://schemas.microsoft.com/office/drawing/2016/5/13/chartex" xmlns:cx8="http://schemas.microsoft.com/office/drawing/2016/5/14/chartex" xmlns:mc="http://schemas.openxmlformats.org/markup-compatibility/2006" xmlns:aink="http://schemas.microsoft.com/office/drawing/2016/ink" xmlns:am3d="http://schemas.microsoft.com/office/drawing/2017/model3d" xmlns:o="urn:schemas-microsoft-com:office:office" xmlns:r="http://schemas.openxmlformats.org/officeDocument/2006/relationships" xmlns:m="http://schemas.openxmlformats.org/officeDocument/2006/math" xmlns:v="urn:schemas-microsoft-com:vml" xmlns:wp14="http://schemas.microsoft.com/office/word/2010/wordprocessingDrawing" xmlns:wp="http://schemas.openxmlformats.org/drawingml/2006/wordprocessingDrawing" xmlns:w10="urn:schemas-microsoft-com:office:word" xmlns:w="http://schemas.openxmlformats.org/wordprocessingml/2006/main" xmlns:w14="http://schemas.microsoft.com/office/word/2010/wordml" xmlns:w15="http://schemas.microsoft.com/office/word/2012/wordml" xmlns:w16cex="http://schemas.microsoft.com/office/word/2018/wordml/cex" xmlns:w16cid="http://schemas.microsoft.com/office/word/2016/wordml/cid" xmlns:w16="http://schemas.microsoft.com/office/word/2018/wordml" xmlns:w16se="http://schemas.microsoft.com/office/word/2015/wordml/symex" xmlns:wpg="http://schemas.microsoft.com/office/word/2010/wordprocessingGroup" xmlns:wpi="http://schemas.microsoft.com/office/word/2010/wordprocessingInk" xmlns:wne="http://schemas.microsoft.com/office/word/2006/wordml" xmlns:wps="http://schemas.microsoft.com/office/word/2010/wordprocessingShape" mc:Ignorable="w14 w15 w16se w16cid w16 w16cex wp14">
+<w:footnotes xmlns:wpc="http://schemas.microsoft.com/office/word/2010/wordprocessingCanvas" xmlns:cx="http://schemas.microsoft.com/office/drawing/2014/chartex" xmlns:cx1="http://schemas.microsoft.com/office/drawing/2015/9/8/chartex" xmlns:cx2="http://schemas.microsoft.com/office/drawing/2015/10/21/chartex" xmlns:cx3="http://schemas.microsoft.com/office/drawing/2016/5/9/chartex" xmlns:cx4="http://schemas.microsoft.com/office/drawing/2016/5/10/chartex" xmlns:cx5="http://schemas.microsoft.com/office/drawing/2016/5/11/chartex" xmlns:cx6="http://schemas.microsoft.com/office/drawing/2016/5/12/chartex" xmlns:cx7="http://schemas.microsoft.com/office/drawing/2016/5/13/chartex" xmlns:cx8="http://schemas.microsoft.com/office/drawing/2016/5/14/chartex" xmlns:mc="http://schemas.openxmlformats.org/markup-compatibility/2006" xmlns:aink="http://schemas.microsoft.com/office/drawing/2016/ink" xmlns:am3d="http://schemas.microsoft.com/office/drawing/2017/model3d" xmlns:o="urn:schemas-microsoft-com:office:office" xmlns:oel="http://schemas.microsoft.com/office/2019/extlst" xmlns:r="http://schemas.openxmlformats.org/officeDocument/2006/relationships" xmlns:m="http://schemas.openxmlformats.org/officeDocument/2006/math" xmlns:v="urn:schemas-microsoft-com:vml" xmlns:wp14="http://schemas.microsoft.com/office/word/2010/wordprocessingDrawing" xmlns:wp="http://schemas.openxmlformats.org/drawingml/2006/wordprocessingDrawing" xmlns:w10="urn:schemas-microsoft-com:office:word" xmlns:w="http://schemas.openxmlformats.org/wordprocessingml/2006/main" xmlns:w14="http://schemas.microsoft.com/office/word/2010/wordml" xmlns:w15="http://schemas.microsoft.com/office/word/2012/wordml" xmlns:w16cex="http://schemas.microsoft.com/office/word/2018/wordml/cex" xmlns:w16cid="http://schemas.microsoft.com/office/word/2016/wordml/cid" xmlns:w16="http://schemas.microsoft.com/office/word/2018/wordml" xmlns:w16sdtdh="http://schemas.microsoft.com/office/word/2020/wordml/sdtdatahash" xmlns:w16se="http://schemas.microsoft.com/office/word/2015/wordml/symex" xmlns:wpg="http://schemas.microsoft.com/office/word/2010/wordprocessingGroup" xmlns:wpi="http://schemas.microsoft.com/office/word/2010/wordprocessingInk" xmlns:wne="http://schemas.microsoft.com/office/word/2006/wordml" xmlns:wps="http://schemas.microsoft.com/office/word/2010/wordprocessingShape" mc:Ignorable="w14 w15 w16se w16cid w16 w16cex w16sdtdh wp14">
   <w:footnote w:type="separator" w:id="-1">
     <w:p>
       <w:r>
@@ -274,7 +320,7 @@
 </file>
 
 <file path=word/numbering.xml><?xml version="1.0" encoding="utf-8"?>
-<w:numbering xmlns:wpc="http://schemas.microsoft.com/office/word/2010/wordprocessingCanvas" xmlns:cx="http://schemas.microsoft.com/office/drawing/2014/chartex" xmlns:cx1="http://schemas.microsoft.com/office/drawing/2015/9/8/chartex" xmlns:cx2="http://schemas.microsoft.com/office/drawing/2015/10/21/chartex" xmlns:cx3="http://schemas.microsoft.com/office/drawing/2016/5/9/chartex" xmlns:cx4="http://schemas.microsoft.com/office/drawing/2016/5/10/chartex" xmlns:cx5="http://schemas.microsoft.com/office/drawing/2016/5/11/chartex" xmlns:cx6="http://schemas.microsoft.com/office/drawing/2016/5/12/chartex" xmlns:cx7="http://schemas.microsoft.com/office/drawing/2016/5/13/chartex" xmlns:cx8="http://schemas.microsoft.com/office/drawing/2016/5/14/chartex" xmlns:mc="http://schemas.openxmlformats.org/markup-compatibility/2006" xmlns:aink="http://schemas.microsoft.com/office/drawing/2016/ink" xmlns:am3d="http://schemas.microsoft.com/office/drawing/2017/model3d" xmlns:o="urn:schemas-microsoft-com:office:office" xmlns:r="http://schemas.openxmlformats.org/officeDocument/2006/relationships" xmlns:m="http://schemas.openxmlformats.org/officeDocument/2006/math" xmlns:v="urn:schemas-microsoft-com:vml" xmlns:wp14="http://schemas.microsoft.com/office/word/2010/wordprocessingDrawing" xmlns:wp="http://schemas.openxmlformats.org/drawingml/2006/wordprocessingDrawing" xmlns:w10="urn:schemas-microsoft-com:office:word" xmlns:w="http://schemas.openxmlformats.org/wordprocessingml/2006/main" xmlns:w14="http://schemas.microsoft.com/office/word/2010/wordml" xmlns:w15="http://schemas.microsoft.com/office/word/2012/wordml" xmlns:w16cex="http://schemas.microsoft.com/office/word/2018/wordml/cex" xmlns:w16cid="http://schemas.microsoft.com/office/word/2016/wordml/cid" xmlns:w16="http://schemas.microsoft.com/office/word/2018/wordml" xmlns:w16se="http://schemas.microsoft.com/office/word/2015/wordml/symex" xmlns:wpg="http://schemas.microsoft.com/office/word/2010/wordprocessingGroup" xmlns:wpi="http://schemas.microsoft.com/office/word/2010/wordprocessingInk" xmlns:wne="http://schemas.microsoft.com/office/word/2006/wordml" xmlns:wps="http://schemas.microsoft.com/office/word/2010/wordprocessingShape" mc:Ignorable="w14 w15 w16se w16cid w16 w16cex wp14">
+<w:numbering xmlns:wpc="http://schemas.microsoft.com/office/word/2010/wordprocessingCanvas" xmlns:cx="http://schemas.microsoft.com/office/drawing/2014/chartex" xmlns:cx1="http://schemas.microsoft.com/office/drawing/2015/9/8/chartex" xmlns:cx2="http://schemas.microsoft.com/office/drawing/2015/10/21/chartex" xmlns:cx3="http://schemas.microsoft.com/office/drawing/2016/5/9/chartex" xmlns:cx4="http://schemas.microsoft.com/office/drawing/2016/5/10/chartex" xmlns:cx5="http://schemas.microsoft.com/office/drawing/2016/5/11/chartex" xmlns:cx6="http://schemas.microsoft.com/office/drawing/2016/5/12/chartex" xmlns:cx7="http://schemas.microsoft.com/office/drawing/2016/5/13/chartex" xmlns:cx8="http://schemas.microsoft.com/office/drawing/2016/5/14/chartex" xmlns:mc="http://schemas.openxmlformats.org/markup-compatibility/2006" xmlns:aink="http://schemas.microsoft.com/office/drawing/2016/ink" xmlns:am3d="http://schemas.microsoft.com/office/drawing/2017/model3d" xmlns:o="urn:schemas-microsoft-com:office:office" xmlns:oel="http://schemas.microsoft.com/office/2019/extlst" xmlns:r="http://schemas.openxmlformats.org/officeDocument/2006/relationships" xmlns:m="http://schemas.openxmlformats.org/officeDocument/2006/math" xmlns:v="urn:schemas-microsoft-com:vml" xmlns:wp14="http://schemas.microsoft.com/office/word/2010/wordprocessingDrawing" xmlns:wp="http://schemas.openxmlformats.org/drawingml/2006/wordprocessingDrawing" xmlns:w10="urn:schemas-microsoft-com:office:word" xmlns:w="http://schemas.openxmlformats.org/wordprocessingml/2006/main" xmlns:w14="http://schemas.microsoft.com/office/word/2010/wordml" xmlns:w15="http://schemas.microsoft.com/office/word/2012/wordml" xmlns:w16cex="http://schemas.microsoft.com/office/word/2018/wordml/cex" xmlns:w16cid="http://schemas.microsoft.com/office/word/2016/wordml/cid" xmlns:w16="http://schemas.microsoft.com/office/word/2018/wordml" xmlns:w16sdtdh="http://schemas.microsoft.com/office/word/2020/wordml/sdtdatahash" xmlns:w16se="http://schemas.microsoft.com/office/word/2015/wordml/symex" xmlns:wpg="http://schemas.microsoft.com/office/word/2010/wordprocessingGroup" xmlns:wpi="http://schemas.microsoft.com/office/word/2010/wordprocessingInk" xmlns:wne="http://schemas.microsoft.com/office/word/2006/wordml" xmlns:wps="http://schemas.microsoft.com/office/word/2010/wordprocessingShape" mc:Ignorable="w14 w15 w16se w16cid w16 w16cex w16sdtdh wp14">
   <w:abstractNum w:abstractNumId="0" w15:restartNumberingAfterBreak="0">
     <w:nsid w:val="95C299B2"/>
     <w:multiLevelType w:val="multilevel"/>
@@ -551,20 +597,805 @@
       <w:lvlJc w:val="left"/>
     </w:lvl>
   </w:abstractNum>
-  <w:num w:numId="1">
+  <w:abstractNum w:abstractNumId="3" w15:restartNumberingAfterBreak="0">
+    <w:nsid w:val="FFFFFF7D"/>
+    <w:multiLevelType w:val="singleLevel"/>
+    <w:tmpl w:val="23B65932"/>
+    <w:lvl w:ilvl="0">
+      <w:start w:val="1"/>
+      <w:numFmt w:val="decimal"/>
+      <w:pStyle w:val="Listanumerada4"/>
+      <w:lvlText w:val="%1."/>
+      <w:lvlJc w:val="left"/>
+      <w:pPr>
+        <w:tabs>
+          <w:tab w:val="num" w:pos="1440"/>
+        </w:tabs>
+        <w:ind w:left="1440" w:hanging="360"/>
+      </w:pPr>
+    </w:lvl>
+  </w:abstractNum>
+  <w:abstractNum w:abstractNumId="4" w15:restartNumberingAfterBreak="0">
+    <w:nsid w:val="FFFFFF7E"/>
+    <w:multiLevelType w:val="singleLevel"/>
+    <w:tmpl w:val="C58413B8"/>
+    <w:lvl w:ilvl="0">
+      <w:start w:val="1"/>
+      <w:numFmt w:val="decimal"/>
+      <w:lvlText w:val="%1."/>
+      <w:lvlJc w:val="left"/>
+      <w:pPr>
+        <w:tabs>
+          <w:tab w:val="num" w:pos="1080"/>
+        </w:tabs>
+        <w:ind w:left="1080" w:hanging="360"/>
+      </w:pPr>
+    </w:lvl>
+  </w:abstractNum>
+  <w:abstractNum w:abstractNumId="5" w15:restartNumberingAfterBreak="0">
+    <w:nsid w:val="FFFFFF7F"/>
+    <w:multiLevelType w:val="singleLevel"/>
+    <w:tmpl w:val="144A9FA4"/>
+    <w:lvl w:ilvl="0">
+      <w:start w:val="1"/>
+      <w:numFmt w:val="decimal"/>
+      <w:pStyle w:val="Listanumerada2"/>
+      <w:lvlText w:val="%1."/>
+      <w:lvlJc w:val="left"/>
+      <w:pPr>
+        <w:tabs>
+          <w:tab w:val="num" w:pos="720"/>
+        </w:tabs>
+        <w:ind w:left="720" w:hanging="360"/>
+      </w:pPr>
+    </w:lvl>
+  </w:abstractNum>
+  <w:abstractNum w:abstractNumId="6" w15:restartNumberingAfterBreak="0">
+    <w:nsid w:val="FFFFFF88"/>
+    <w:multiLevelType w:val="singleLevel"/>
+    <w:tmpl w:val="3716BE22"/>
+    <w:lvl w:ilvl="0">
+      <w:start w:val="1"/>
+      <w:numFmt w:val="decimal"/>
+      <w:pStyle w:val="Listanumerada"/>
+      <w:lvlText w:val="%1."/>
+      <w:lvlJc w:val="left"/>
+      <w:pPr>
+        <w:tabs>
+          <w:tab w:val="num" w:pos="360"/>
+        </w:tabs>
+        <w:ind w:left="360" w:hanging="360"/>
+      </w:pPr>
+    </w:lvl>
+  </w:abstractNum>
+  <w:abstractNum w:abstractNumId="7" w15:restartNumberingAfterBreak="0">
+    <w:nsid w:val="FFFFFF89"/>
+    <w:multiLevelType w:val="singleLevel"/>
+    <w:tmpl w:val="813407C4"/>
+    <w:lvl w:ilvl="0">
+      <w:start w:val="1"/>
+      <w:numFmt w:val="bullet"/>
+      <w:pStyle w:val="Listacommarcas"/>
+      <w:lvlText w:val=""/>
+      <w:lvlJc w:val="left"/>
+      <w:pPr>
+        <w:tabs>
+          <w:tab w:val="num" w:pos="360"/>
+        </w:tabs>
+        <w:ind w:left="360" w:hanging="360"/>
+      </w:pPr>
+      <w:rPr>
+        <w:rFonts w:ascii="Symbol" w:hAnsi="Symbol" w:hint="default"/>
+      </w:rPr>
+    </w:lvl>
+  </w:abstractNum>
+  <w:abstractNum w:abstractNumId="8" w15:restartNumberingAfterBreak="0">
+    <w:nsid w:val="0D60512C"/>
+    <w:multiLevelType w:val="hybridMultilevel"/>
+    <w:tmpl w:val="6854B534"/>
+    <w:lvl w:ilvl="0" w:tplc="0409000F">
+      <w:start w:val="1"/>
+      <w:numFmt w:val="decimal"/>
+      <w:lvlText w:val="%1."/>
+      <w:lvlJc w:val="left"/>
+      <w:pPr>
+        <w:ind w:left="1080" w:hanging="360"/>
+      </w:pPr>
+      <w:rPr>
+        <w:rFonts w:hint="default"/>
+      </w:rPr>
+    </w:lvl>
+    <w:lvl w:ilvl="1" w:tplc="04090019" w:tentative="1">
+      <w:start w:val="1"/>
+      <w:numFmt w:val="lowerLetter"/>
+      <w:lvlText w:val="%2."/>
+      <w:lvlJc w:val="left"/>
+      <w:pPr>
+        <w:ind w:left="1800" w:hanging="360"/>
+      </w:pPr>
+    </w:lvl>
+    <w:lvl w:ilvl="2" w:tplc="0409001B" w:tentative="1">
+      <w:start w:val="1"/>
+      <w:numFmt w:val="lowerRoman"/>
+      <w:lvlText w:val="%3."/>
+      <w:lvlJc w:val="right"/>
+      <w:pPr>
+        <w:ind w:left="2520" w:hanging="180"/>
+      </w:pPr>
+    </w:lvl>
+    <w:lvl w:ilvl="3" w:tplc="0409000F" w:tentative="1">
+      <w:start w:val="1"/>
+      <w:numFmt w:val="decimal"/>
+      <w:lvlText w:val="%4."/>
+      <w:lvlJc w:val="left"/>
+      <w:pPr>
+        <w:ind w:left="3240" w:hanging="360"/>
+      </w:pPr>
+    </w:lvl>
+    <w:lvl w:ilvl="4" w:tplc="04090019" w:tentative="1">
+      <w:start w:val="1"/>
+      <w:numFmt w:val="lowerLetter"/>
+      <w:lvlText w:val="%5."/>
+      <w:lvlJc w:val="left"/>
+      <w:pPr>
+        <w:ind w:left="3960" w:hanging="360"/>
+      </w:pPr>
+    </w:lvl>
+    <w:lvl w:ilvl="5" w:tplc="0409001B" w:tentative="1">
+      <w:start w:val="1"/>
+      <w:numFmt w:val="lowerRoman"/>
+      <w:lvlText w:val="%6."/>
+      <w:lvlJc w:val="right"/>
+      <w:pPr>
+        <w:ind w:left="4680" w:hanging="180"/>
+      </w:pPr>
+    </w:lvl>
+    <w:lvl w:ilvl="6" w:tplc="0409000F" w:tentative="1">
+      <w:start w:val="1"/>
+      <w:numFmt w:val="decimal"/>
+      <w:lvlText w:val="%7."/>
+      <w:lvlJc w:val="left"/>
+      <w:pPr>
+        <w:ind w:left="5400" w:hanging="360"/>
+      </w:pPr>
+    </w:lvl>
+    <w:lvl w:ilvl="7" w:tplc="04090019" w:tentative="1">
+      <w:start w:val="1"/>
+      <w:numFmt w:val="lowerLetter"/>
+      <w:lvlText w:val="%8."/>
+      <w:lvlJc w:val="left"/>
+      <w:pPr>
+        <w:ind w:left="6120" w:hanging="360"/>
+      </w:pPr>
+    </w:lvl>
+    <w:lvl w:ilvl="8" w:tplc="0409001B" w:tentative="1">
+      <w:start w:val="1"/>
+      <w:numFmt w:val="lowerRoman"/>
+      <w:lvlText w:val="%9."/>
+      <w:lvlJc w:val="right"/>
+      <w:pPr>
+        <w:ind w:left="6840" w:hanging="180"/>
+      </w:pPr>
+    </w:lvl>
+  </w:abstractNum>
+  <w:abstractNum w:abstractNumId="9" w15:restartNumberingAfterBreak="0">
+    <w:nsid w:val="221C4B38"/>
+    <w:multiLevelType w:val="multilevel"/>
+    <w:tmpl w:val="BE626F4C"/>
+    <w:lvl w:ilvl="0">
+      <w:start w:val="1"/>
+      <w:numFmt w:val="decimal"/>
+      <w:lvlText w:val="%1."/>
+      <w:lvlJc w:val="left"/>
+      <w:pPr>
+        <w:ind w:left="360" w:hanging="360"/>
+      </w:pPr>
+      <w:rPr>
+        <w:rFonts w:hint="default"/>
+      </w:rPr>
+    </w:lvl>
+    <w:lvl w:ilvl="1">
+      <w:start w:val="1"/>
+      <w:numFmt w:val="decimal"/>
+      <w:lvlText w:val="%1.%2."/>
+      <w:lvlJc w:val="left"/>
+      <w:pPr>
+        <w:ind w:left="1440" w:hanging="720"/>
+      </w:pPr>
+      <w:rPr>
+        <w:rFonts w:hint="default"/>
+      </w:rPr>
+    </w:lvl>
+    <w:lvl w:ilvl="2">
+      <w:start w:val="1"/>
+      <w:numFmt w:val="decimal"/>
+      <w:lvlText w:val="%1.%2.%3."/>
+      <w:lvlJc w:val="left"/>
+      <w:pPr>
+        <w:ind w:left="2160" w:hanging="720"/>
+      </w:pPr>
+      <w:rPr>
+        <w:rFonts w:hint="default"/>
+      </w:rPr>
+    </w:lvl>
+    <w:lvl w:ilvl="3">
+      <w:start w:val="1"/>
+      <w:numFmt w:val="decimal"/>
+      <w:lvlText w:val="%1.%2.%3.%4."/>
+      <w:lvlJc w:val="left"/>
+      <w:pPr>
+        <w:ind w:left="3240" w:hanging="1080"/>
+      </w:pPr>
+      <w:rPr>
+        <w:rFonts w:hint="default"/>
+      </w:rPr>
+    </w:lvl>
+    <w:lvl w:ilvl="4">
+      <w:start w:val="1"/>
+      <w:numFmt w:val="decimal"/>
+      <w:lvlText w:val="%1.%2.%3.%4.%5."/>
+      <w:lvlJc w:val="left"/>
+      <w:pPr>
+        <w:ind w:left="3960" w:hanging="1080"/>
+      </w:pPr>
+      <w:rPr>
+        <w:rFonts w:hint="default"/>
+      </w:rPr>
+    </w:lvl>
+    <w:lvl w:ilvl="5">
+      <w:start w:val="1"/>
+      <w:numFmt w:val="decimal"/>
+      <w:lvlText w:val="%1.%2.%3.%4.%5.%6."/>
+      <w:lvlJc w:val="left"/>
+      <w:pPr>
+        <w:ind w:left="5040" w:hanging="1440"/>
+      </w:pPr>
+      <w:rPr>
+        <w:rFonts w:hint="default"/>
+      </w:rPr>
+    </w:lvl>
+    <w:lvl w:ilvl="6">
+      <w:start w:val="1"/>
+      <w:numFmt w:val="decimal"/>
+      <w:lvlText w:val="%1.%2.%3.%4.%5.%6.%7."/>
+      <w:lvlJc w:val="left"/>
+      <w:pPr>
+        <w:ind w:left="5760" w:hanging="1440"/>
+      </w:pPr>
+      <w:rPr>
+        <w:rFonts w:hint="default"/>
+      </w:rPr>
+    </w:lvl>
+    <w:lvl w:ilvl="7">
+      <w:start w:val="1"/>
+      <w:numFmt w:val="decimal"/>
+      <w:lvlText w:val="%1.%2.%3.%4.%5.%6.%7.%8."/>
+      <w:lvlJc w:val="left"/>
+      <w:pPr>
+        <w:ind w:left="6840" w:hanging="1800"/>
+      </w:pPr>
+      <w:rPr>
+        <w:rFonts w:hint="default"/>
+      </w:rPr>
+    </w:lvl>
+    <w:lvl w:ilvl="8">
+      <w:start w:val="1"/>
+      <w:numFmt w:val="decimal"/>
+      <w:lvlText w:val="%1.%2.%3.%4.%5.%6.%7.%8.%9."/>
+      <w:lvlJc w:val="left"/>
+      <w:pPr>
+        <w:ind w:left="7560" w:hanging="1800"/>
+      </w:pPr>
+      <w:rPr>
+        <w:rFonts w:hint="default"/>
+      </w:rPr>
+    </w:lvl>
+  </w:abstractNum>
+  <w:abstractNum w:abstractNumId="10" w15:restartNumberingAfterBreak="0">
+    <w:nsid w:val="37CE2B22"/>
+    <w:multiLevelType w:val="multilevel"/>
+    <w:tmpl w:val="478C5C88"/>
+    <w:lvl w:ilvl="0">
+      <w:start w:val="1"/>
+      <w:numFmt w:val="decimal"/>
+      <w:lvlText w:val="%1."/>
+      <w:lvlJc w:val="left"/>
+      <w:pPr>
+        <w:ind w:left="720" w:hanging="360"/>
+      </w:pPr>
+      <w:rPr>
+        <w:rFonts w:hint="default"/>
+      </w:rPr>
+    </w:lvl>
+    <w:lvl w:ilvl="1">
+      <w:start w:val="1"/>
+      <w:numFmt w:val="decimal"/>
+      <w:isLgl/>
+      <w:lvlText w:val="%1.%2."/>
+      <w:lvlJc w:val="left"/>
+      <w:pPr>
+        <w:ind w:left="1080" w:hanging="720"/>
+      </w:pPr>
+      <w:rPr>
+        <w:rFonts w:hint="default"/>
+      </w:rPr>
+    </w:lvl>
+    <w:lvl w:ilvl="2">
+      <w:start w:val="1"/>
+      <w:numFmt w:val="decimal"/>
+      <w:isLgl/>
+      <w:lvlText w:val="%1.%2.%3."/>
+      <w:lvlJc w:val="left"/>
+      <w:pPr>
+        <w:ind w:left="1440" w:hanging="1080"/>
+      </w:pPr>
+      <w:rPr>
+        <w:rFonts w:hint="default"/>
+      </w:rPr>
+    </w:lvl>
+    <w:lvl w:ilvl="3">
+      <w:start w:val="1"/>
+      <w:numFmt w:val="decimal"/>
+      <w:isLgl/>
+      <w:lvlText w:val="%1.%2.%3.%4."/>
+      <w:lvlJc w:val="left"/>
+      <w:pPr>
+        <w:ind w:left="1440" w:hanging="1080"/>
+      </w:pPr>
+      <w:rPr>
+        <w:rFonts w:hint="default"/>
+      </w:rPr>
+    </w:lvl>
+    <w:lvl w:ilvl="4">
+      <w:start w:val="1"/>
+      <w:numFmt w:val="decimal"/>
+      <w:isLgl/>
+      <w:lvlText w:val="%1.%2.%3.%4.%5."/>
+      <w:lvlJc w:val="left"/>
+      <w:pPr>
+        <w:ind w:left="1800" w:hanging="1440"/>
+      </w:pPr>
+      <w:rPr>
+        <w:rFonts w:hint="default"/>
+      </w:rPr>
+    </w:lvl>
+    <w:lvl w:ilvl="5">
+      <w:start w:val="1"/>
+      <w:numFmt w:val="decimal"/>
+      <w:isLgl/>
+      <w:lvlText w:val="%1.%2.%3.%4.%5.%6."/>
+      <w:lvlJc w:val="left"/>
+      <w:pPr>
+        <w:ind w:left="2160" w:hanging="1800"/>
+      </w:pPr>
+      <w:rPr>
+        <w:rFonts w:hint="default"/>
+      </w:rPr>
+    </w:lvl>
+    <w:lvl w:ilvl="6">
+      <w:start w:val="1"/>
+      <w:numFmt w:val="decimal"/>
+      <w:isLgl/>
+      <w:lvlText w:val="%1.%2.%3.%4.%5.%6.%7."/>
+      <w:lvlJc w:val="left"/>
+      <w:pPr>
+        <w:ind w:left="2160" w:hanging="1800"/>
+      </w:pPr>
+      <w:rPr>
+        <w:rFonts w:hint="default"/>
+      </w:rPr>
+    </w:lvl>
+    <w:lvl w:ilvl="7">
+      <w:start w:val="1"/>
+      <w:numFmt w:val="decimal"/>
+      <w:isLgl/>
+      <w:lvlText w:val="%1.%2.%3.%4.%5.%6.%7.%8."/>
+      <w:lvlJc w:val="left"/>
+      <w:pPr>
+        <w:ind w:left="2520" w:hanging="2160"/>
+      </w:pPr>
+      <w:rPr>
+        <w:rFonts w:hint="default"/>
+      </w:rPr>
+    </w:lvl>
+    <w:lvl w:ilvl="8">
+      <w:start w:val="1"/>
+      <w:numFmt w:val="decimal"/>
+      <w:isLgl/>
+      <w:lvlText w:val="%1.%2.%3.%4.%5.%6.%7.%8.%9."/>
+      <w:lvlJc w:val="left"/>
+      <w:pPr>
+        <w:ind w:left="2880" w:hanging="2520"/>
+      </w:pPr>
+      <w:rPr>
+        <w:rFonts w:hint="default"/>
+      </w:rPr>
+    </w:lvl>
+  </w:abstractNum>
+  <w:abstractNum w:abstractNumId="11" w15:restartNumberingAfterBreak="0">
+    <w:nsid w:val="4D5744BD"/>
+    <w:multiLevelType w:val="hybridMultilevel"/>
+    <w:tmpl w:val="E4926D0E"/>
+    <w:lvl w:ilvl="0" w:tplc="0409000F">
+      <w:start w:val="1"/>
+      <w:numFmt w:val="decimal"/>
+      <w:lvlText w:val="%1."/>
+      <w:lvlJc w:val="left"/>
+      <w:pPr>
+        <w:ind w:left="720" w:hanging="360"/>
+      </w:pPr>
+      <w:rPr>
+        <w:rFonts w:hint="default"/>
+      </w:rPr>
+    </w:lvl>
+    <w:lvl w:ilvl="1" w:tplc="04090019">
+      <w:start w:val="1"/>
+      <w:numFmt w:val="lowerLetter"/>
+      <w:lvlText w:val="%2."/>
+      <w:lvlJc w:val="left"/>
+      <w:pPr>
+        <w:ind w:left="1440" w:hanging="360"/>
+      </w:pPr>
+    </w:lvl>
+    <w:lvl w:ilvl="2" w:tplc="0409001B" w:tentative="1">
+      <w:start w:val="1"/>
+      <w:numFmt w:val="lowerRoman"/>
+      <w:lvlText w:val="%3."/>
+      <w:lvlJc w:val="right"/>
+      <w:pPr>
+        <w:ind w:left="2160" w:hanging="180"/>
+      </w:pPr>
+    </w:lvl>
+    <w:lvl w:ilvl="3" w:tplc="0409000F" w:tentative="1">
+      <w:start w:val="1"/>
+      <w:numFmt w:val="decimal"/>
+      <w:lvlText w:val="%4."/>
+      <w:lvlJc w:val="left"/>
+      <w:pPr>
+        <w:ind w:left="2880" w:hanging="360"/>
+      </w:pPr>
+    </w:lvl>
+    <w:lvl w:ilvl="4" w:tplc="04090019" w:tentative="1">
+      <w:start w:val="1"/>
+      <w:numFmt w:val="lowerLetter"/>
+      <w:lvlText w:val="%5."/>
+      <w:lvlJc w:val="left"/>
+      <w:pPr>
+        <w:ind w:left="3600" w:hanging="360"/>
+      </w:pPr>
+    </w:lvl>
+    <w:lvl w:ilvl="5" w:tplc="0409001B" w:tentative="1">
+      <w:start w:val="1"/>
+      <w:numFmt w:val="lowerRoman"/>
+      <w:lvlText w:val="%6."/>
+      <w:lvlJc w:val="right"/>
+      <w:pPr>
+        <w:ind w:left="4320" w:hanging="180"/>
+      </w:pPr>
+    </w:lvl>
+    <w:lvl w:ilvl="6" w:tplc="0409000F" w:tentative="1">
+      <w:start w:val="1"/>
+      <w:numFmt w:val="decimal"/>
+      <w:lvlText w:val="%7."/>
+      <w:lvlJc w:val="left"/>
+      <w:pPr>
+        <w:ind w:left="5040" w:hanging="360"/>
+      </w:pPr>
+    </w:lvl>
+    <w:lvl w:ilvl="7" w:tplc="04090019" w:tentative="1">
+      <w:start w:val="1"/>
+      <w:numFmt w:val="lowerLetter"/>
+      <w:lvlText w:val="%8."/>
+      <w:lvlJc w:val="left"/>
+      <w:pPr>
+        <w:ind w:left="5760" w:hanging="360"/>
+      </w:pPr>
+    </w:lvl>
+    <w:lvl w:ilvl="8" w:tplc="0409001B" w:tentative="1">
+      <w:start w:val="1"/>
+      <w:numFmt w:val="lowerRoman"/>
+      <w:lvlText w:val="%9."/>
+      <w:lvlJc w:val="right"/>
+      <w:pPr>
+        <w:ind w:left="6480" w:hanging="180"/>
+      </w:pPr>
+    </w:lvl>
+  </w:abstractNum>
+  <w:abstractNum w:abstractNumId="12" w15:restartNumberingAfterBreak="0">
+    <w:nsid w:val="4D9055DE"/>
+    <w:multiLevelType w:val="multilevel"/>
+    <w:tmpl w:val="2F5087D6"/>
+    <w:lvl w:ilvl="0">
+      <w:start w:val="1"/>
+      <w:numFmt w:val="decimal"/>
+      <w:lvlText w:val="%1."/>
+      <w:lvlJc w:val="left"/>
+      <w:pPr>
+        <w:ind w:left="720" w:hanging="360"/>
+      </w:pPr>
+      <w:rPr>
+        <w:rFonts w:hint="default"/>
+      </w:rPr>
+    </w:lvl>
+    <w:lvl w:ilvl="1">
+      <w:start w:val="1"/>
+      <w:numFmt w:val="decimal"/>
+      <w:isLgl/>
+      <w:lvlText w:val="%1.%2."/>
+      <w:lvlJc w:val="left"/>
+      <w:pPr>
+        <w:ind w:left="1080" w:hanging="720"/>
+      </w:pPr>
+      <w:rPr>
+        <w:rFonts w:hint="default"/>
+      </w:rPr>
+    </w:lvl>
+    <w:lvl w:ilvl="2">
+      <w:start w:val="1"/>
+      <w:numFmt w:val="decimal"/>
+      <w:isLgl/>
+      <w:lvlText w:val="%1.%2.%3."/>
+      <w:lvlJc w:val="left"/>
+      <w:pPr>
+        <w:ind w:left="1440" w:hanging="1080"/>
+      </w:pPr>
+      <w:rPr>
+        <w:rFonts w:hint="default"/>
+      </w:rPr>
+    </w:lvl>
+    <w:lvl w:ilvl="3">
+      <w:start w:val="1"/>
+      <w:numFmt w:val="decimal"/>
+      <w:isLgl/>
+      <w:lvlText w:val="%1.%2.%3.%4."/>
+      <w:lvlJc w:val="left"/>
+      <w:pPr>
+        <w:ind w:left="1440" w:hanging="1080"/>
+      </w:pPr>
+      <w:rPr>
+        <w:rFonts w:hint="default"/>
+      </w:rPr>
+    </w:lvl>
+    <w:lvl w:ilvl="4">
+      <w:start w:val="1"/>
+      <w:numFmt w:val="decimal"/>
+      <w:isLgl/>
+      <w:lvlText w:val="%1.%2.%3.%4.%5."/>
+      <w:lvlJc w:val="left"/>
+      <w:pPr>
+        <w:ind w:left="1800" w:hanging="1440"/>
+      </w:pPr>
+      <w:rPr>
+        <w:rFonts w:hint="default"/>
+      </w:rPr>
+    </w:lvl>
+    <w:lvl w:ilvl="5">
+      <w:start w:val="1"/>
+      <w:numFmt w:val="decimal"/>
+      <w:isLgl/>
+      <w:lvlText w:val="%1.%2.%3.%4.%5.%6."/>
+      <w:lvlJc w:val="left"/>
+      <w:pPr>
+        <w:ind w:left="2160" w:hanging="1800"/>
+      </w:pPr>
+      <w:rPr>
+        <w:rFonts w:hint="default"/>
+      </w:rPr>
+    </w:lvl>
+    <w:lvl w:ilvl="6">
+      <w:start w:val="1"/>
+      <w:numFmt w:val="decimal"/>
+      <w:isLgl/>
+      <w:lvlText w:val="%1.%2.%3.%4.%5.%6.%7."/>
+      <w:lvlJc w:val="left"/>
+      <w:pPr>
+        <w:ind w:left="2160" w:hanging="1800"/>
+      </w:pPr>
+      <w:rPr>
+        <w:rFonts w:hint="default"/>
+      </w:rPr>
+    </w:lvl>
+    <w:lvl w:ilvl="7">
+      <w:start w:val="1"/>
+      <w:numFmt w:val="decimal"/>
+      <w:isLgl/>
+      <w:lvlText w:val="%1.%2.%3.%4.%5.%6.%7.%8."/>
+      <w:lvlJc w:val="left"/>
+      <w:pPr>
+        <w:ind w:left="2520" w:hanging="2160"/>
+      </w:pPr>
+      <w:rPr>
+        <w:rFonts w:hint="default"/>
+      </w:rPr>
+    </w:lvl>
+    <w:lvl w:ilvl="8">
+      <w:start w:val="1"/>
+      <w:numFmt w:val="decimal"/>
+      <w:isLgl/>
+      <w:lvlText w:val="%1.%2.%3.%4.%5.%6.%7.%8.%9."/>
+      <w:lvlJc w:val="left"/>
+      <w:pPr>
+        <w:ind w:left="2880" w:hanging="2520"/>
+      </w:pPr>
+      <w:rPr>
+        <w:rFonts w:hint="default"/>
+      </w:rPr>
+    </w:lvl>
+  </w:abstractNum>
+  <w:abstractNum w:abstractNumId="13" w15:restartNumberingAfterBreak="0">
+    <w:nsid w:val="6A8703FB"/>
+    <w:multiLevelType w:val="multilevel"/>
+    <w:tmpl w:val="2F5087D6"/>
+    <w:lvl w:ilvl="0">
+      <w:start w:val="1"/>
+      <w:numFmt w:val="decimal"/>
+      <w:lvlText w:val="%1."/>
+      <w:lvlJc w:val="left"/>
+      <w:pPr>
+        <w:ind w:left="720" w:hanging="360"/>
+      </w:pPr>
+      <w:rPr>
+        <w:rFonts w:hint="default"/>
+      </w:rPr>
+    </w:lvl>
+    <w:lvl w:ilvl="1">
+      <w:start w:val="1"/>
+      <w:numFmt w:val="decimal"/>
+      <w:isLgl/>
+      <w:lvlText w:val="%1.%2."/>
+      <w:lvlJc w:val="left"/>
+      <w:pPr>
+        <w:ind w:left="1080" w:hanging="720"/>
+      </w:pPr>
+      <w:rPr>
+        <w:rFonts w:hint="default"/>
+      </w:rPr>
+    </w:lvl>
+    <w:lvl w:ilvl="2">
+      <w:start w:val="1"/>
+      <w:numFmt w:val="decimal"/>
+      <w:isLgl/>
+      <w:lvlText w:val="%1.%2.%3."/>
+      <w:lvlJc w:val="left"/>
+      <w:pPr>
+        <w:ind w:left="1440" w:hanging="1080"/>
+      </w:pPr>
+      <w:rPr>
+        <w:rFonts w:hint="default"/>
+      </w:rPr>
+    </w:lvl>
+    <w:lvl w:ilvl="3">
+      <w:start w:val="1"/>
+      <w:numFmt w:val="decimal"/>
+      <w:isLgl/>
+      <w:lvlText w:val="%1.%2.%3.%4."/>
+      <w:lvlJc w:val="left"/>
+      <w:pPr>
+        <w:ind w:left="1440" w:hanging="1080"/>
+      </w:pPr>
+      <w:rPr>
+        <w:rFonts w:hint="default"/>
+      </w:rPr>
+    </w:lvl>
+    <w:lvl w:ilvl="4">
+      <w:start w:val="1"/>
+      <w:numFmt w:val="decimal"/>
+      <w:isLgl/>
+      <w:lvlText w:val="%1.%2.%3.%4.%5."/>
+      <w:lvlJc w:val="left"/>
+      <w:pPr>
+        <w:ind w:left="1800" w:hanging="1440"/>
+      </w:pPr>
+      <w:rPr>
+        <w:rFonts w:hint="default"/>
+      </w:rPr>
+    </w:lvl>
+    <w:lvl w:ilvl="5">
+      <w:start w:val="1"/>
+      <w:numFmt w:val="decimal"/>
+      <w:isLgl/>
+      <w:lvlText w:val="%1.%2.%3.%4.%5.%6."/>
+      <w:lvlJc w:val="left"/>
+      <w:pPr>
+        <w:ind w:left="2160" w:hanging="1800"/>
+      </w:pPr>
+      <w:rPr>
+        <w:rFonts w:hint="default"/>
+      </w:rPr>
+    </w:lvl>
+    <w:lvl w:ilvl="6">
+      <w:start w:val="1"/>
+      <w:numFmt w:val="decimal"/>
+      <w:isLgl/>
+      <w:lvlText w:val="%1.%2.%3.%4.%5.%6.%7."/>
+      <w:lvlJc w:val="left"/>
+      <w:pPr>
+        <w:ind w:left="2160" w:hanging="1800"/>
+      </w:pPr>
+      <w:rPr>
+        <w:rFonts w:hint="default"/>
+      </w:rPr>
+    </w:lvl>
+    <w:lvl w:ilvl="7">
+      <w:start w:val="1"/>
+      <w:numFmt w:val="decimal"/>
+      <w:isLgl/>
+      <w:lvlText w:val="%1.%2.%3.%4.%5.%6.%7.%8."/>
+      <w:lvlJc w:val="left"/>
+      <w:pPr>
+        <w:ind w:left="2520" w:hanging="2160"/>
+      </w:pPr>
+      <w:rPr>
+        <w:rFonts w:hint="default"/>
+      </w:rPr>
+    </w:lvl>
+    <w:lvl w:ilvl="8">
+      <w:start w:val="1"/>
+      <w:numFmt w:val="decimal"/>
+      <w:isLgl/>
+      <w:lvlText w:val="%1.%2.%3.%4.%5.%6.%7.%8.%9."/>
+      <w:lvlJc w:val="left"/>
+      <w:pPr>
+        <w:ind w:left="2880" w:hanging="2520"/>
+      </w:pPr>
+      <w:rPr>
+        <w:rFonts w:hint="default"/>
+      </w:rPr>
+    </w:lvl>
+  </w:abstractNum>
+  <w:num w:numId="1" w16cid:durableId="1477792829">
     <w:abstractNumId w:val="2"/>
   </w:num>
-  <w:num w:numId="2">
+  <w:num w:numId="2" w16cid:durableId="420302531">
     <w:abstractNumId w:val="1"/>
   </w:num>
-  <w:num w:numId="3">
+  <w:num w:numId="3" w16cid:durableId="536428379">
     <w:abstractNumId w:val="0"/>
+  </w:num>
+  <w:num w:numId="4" w16cid:durableId="1789078910">
+    <w:abstractNumId w:val="10"/>
+  </w:num>
+  <w:num w:numId="5" w16cid:durableId="290793095">
+    <w:abstractNumId w:val="7"/>
+  </w:num>
+  <w:num w:numId="6" w16cid:durableId="1653294211">
+    <w:abstractNumId w:val="5"/>
+  </w:num>
+  <w:num w:numId="7" w16cid:durableId="303659303">
+    <w:abstractNumId w:val="6"/>
+  </w:num>
+  <w:num w:numId="8" w16cid:durableId="710888489">
+    <w:abstractNumId w:val="3"/>
+  </w:num>
+  <w:num w:numId="9" w16cid:durableId="1053311996">
+    <w:abstractNumId w:val="5"/>
+    <w:lvlOverride w:ilvl="0">
+      <w:startOverride w:val="1"/>
+    </w:lvlOverride>
+  </w:num>
+  <w:num w:numId="10" w16cid:durableId="1557934529">
+    <w:abstractNumId w:val="11"/>
+  </w:num>
+  <w:num w:numId="11" w16cid:durableId="446895295">
+    <w:abstractNumId w:val="9"/>
+  </w:num>
+  <w:num w:numId="12" w16cid:durableId="337275616">
+    <w:abstractNumId w:val="4"/>
+  </w:num>
+  <w:num w:numId="13" w16cid:durableId="1523131043">
+    <w:abstractNumId w:val="13"/>
+  </w:num>
+  <w:num w:numId="14" w16cid:durableId="1770353505">
+    <w:abstractNumId w:val="8"/>
+  </w:num>
+  <w:num w:numId="15" w16cid:durableId="955872262">
+    <w:abstractNumId w:val="12"/>
   </w:num>
 </w:numbering>
 </file>
 
 <file path=word/styles.xml><?xml version="1.0" encoding="utf-8"?>
-<w:styles xmlns:mc="http://schemas.openxmlformats.org/markup-compatibility/2006" xmlns:r="http://schemas.openxmlformats.org/officeDocument/2006/relationships" xmlns:w="http://schemas.openxmlformats.org/wordprocessingml/2006/main" xmlns:w14="http://schemas.microsoft.com/office/word/2010/wordml" xmlns:w15="http://schemas.microsoft.com/office/word/2012/wordml" xmlns:w16cex="http://schemas.microsoft.com/office/word/2018/wordml/cex" xmlns:w16cid="http://schemas.microsoft.com/office/word/2016/wordml/cid" xmlns:w16="http://schemas.microsoft.com/office/word/2018/wordml" xmlns:w16se="http://schemas.microsoft.com/office/word/2015/wordml/symex" mc:Ignorable="w14 w15 w16se w16cid w16 w16cex">
+<w:styles xmlns:mc="http://schemas.openxmlformats.org/markup-compatibility/2006" xmlns:r="http://schemas.openxmlformats.org/officeDocument/2006/relationships" xmlns:w="http://schemas.openxmlformats.org/wordprocessingml/2006/main" xmlns:w14="http://schemas.microsoft.com/office/word/2010/wordml" xmlns:w15="http://schemas.microsoft.com/office/word/2012/wordml" xmlns:w16cex="http://schemas.microsoft.com/office/word/2018/wordml/cex" xmlns:w16cid="http://schemas.microsoft.com/office/word/2016/wordml/cid" xmlns:w16="http://schemas.microsoft.com/office/word/2018/wordml" xmlns:w16sdtdh="http://schemas.microsoft.com/office/word/2020/wordml/sdtdatahash" xmlns:w16se="http://schemas.microsoft.com/office/word/2015/wordml/symex" mc:Ignorable="w14 w15 w16se w16cid w16 w16cex w16sdtdh">
   <w:docDefaults>
     <w:rPrDefault>
       <w:rPr>
@@ -719,6 +1550,9 @@
     <w:lsdException w:name="Table Subtle 1" w:semiHidden="1" w:unhideWhenUsed="1"/>
     <w:lsdException w:name="Table Subtle 2" w:semiHidden="1" w:unhideWhenUsed="1"/>
     <w:lsdException w:name="Table Web 1" w:semiHidden="1" w:unhideWhenUsed="1"/>
+    <w:lsdException w:name="Table Web 2" w:semiHidden="1" w:unhideWhenUsed="1"/>
+    <w:lsdException w:name="Table Web 3" w:semiHidden="1" w:unhideWhenUsed="1"/>
+    <w:lsdException w:name="Table Theme" w:semiHidden="1" w:unhideWhenUsed="1"/>
     <w:lsdException w:name="Light Shading"/>
     <w:lsdException w:name="Light List"/>
     <w:lsdException w:name="Light Grid"/>
@@ -931,11 +1765,15 @@
   <w:style w:type="paragraph" w:default="1" w:styleId="Normal">
     <w:name w:val="Normal"/>
     <w:qFormat/>
-  </w:style>
-  <w:style w:type="paragraph" w:styleId="Heading1">
+    <w:rsid w:val="00FE5323"/>
+    <w:pPr>
+      <w:spacing w:line="480" w:lineRule="auto"/>
+    </w:pPr>
+  </w:style>
+  <w:style w:type="paragraph" w:styleId="Ttulo1">
     <w:name w:val="heading 1"/>
-    <w:basedOn w:val="Normal"/>
-    <w:next w:val="BodyText"/>
+    <w:basedOn w:val="Lista"/>
+    <w:next w:val="Corpodetexto"/>
     <w:uiPriority w:val="9"/>
     <w:qFormat/>
     <w:pPr>
@@ -953,10 +1791,10 @@
       <w:szCs w:val="32"/>
     </w:rPr>
   </w:style>
-  <w:style w:type="paragraph" w:styleId="Heading2">
+  <w:style w:type="paragraph" w:styleId="Ttulo2">
     <w:name w:val="heading 2"/>
-    <w:basedOn w:val="Normal"/>
-    <w:next w:val="BodyText"/>
+    <w:basedOn w:val="Lista2"/>
+    <w:next w:val="Corpodetexto"/>
     <w:uiPriority w:val="9"/>
     <w:unhideWhenUsed/>
     <w:qFormat/>
@@ -975,10 +1813,10 @@
       <w:szCs w:val="32"/>
     </w:rPr>
   </w:style>
-  <w:style w:type="paragraph" w:styleId="Heading3">
+  <w:style w:type="paragraph" w:styleId="Ttulo3">
     <w:name w:val="heading 3"/>
-    <w:basedOn w:val="Normal"/>
-    <w:next w:val="BodyText"/>
+    <w:basedOn w:val="Lista3"/>
+    <w:next w:val="Corpodetexto"/>
     <w:uiPriority w:val="9"/>
     <w:unhideWhenUsed/>
     <w:qFormat/>
@@ -997,10 +1835,10 @@
       <w:szCs w:val="28"/>
     </w:rPr>
   </w:style>
-  <w:style w:type="paragraph" w:styleId="Heading4">
+  <w:style w:type="paragraph" w:styleId="Ttulo4">
     <w:name w:val="heading 4"/>
-    <w:basedOn w:val="Normal"/>
-    <w:next w:val="BodyText"/>
+    <w:basedOn w:val="Lista4"/>
+    <w:next w:val="Corpodetexto"/>
     <w:uiPriority w:val="9"/>
     <w:unhideWhenUsed/>
     <w:qFormat/>
@@ -1017,10 +1855,10 @@
       <w:color w:val="4F81BD" w:themeColor="accent1"/>
     </w:rPr>
   </w:style>
-  <w:style w:type="paragraph" w:styleId="Heading5">
+  <w:style w:type="paragraph" w:styleId="Ttulo5">
     <w:name w:val="heading 5"/>
     <w:basedOn w:val="Normal"/>
-    <w:next w:val="BodyText"/>
+    <w:next w:val="Corpodetexto"/>
     <w:uiPriority w:val="9"/>
     <w:unhideWhenUsed/>
     <w:qFormat/>
@@ -1040,10 +1878,10 @@
       <w:sz w:val="16"/>
     </w:rPr>
   </w:style>
-  <w:style w:type="paragraph" w:styleId="Heading6">
+  <w:style w:type="paragraph" w:styleId="Ttulo6">
     <w:name w:val="heading 6"/>
     <w:basedOn w:val="Normal"/>
-    <w:next w:val="BodyText"/>
+    <w:next w:val="Corpodetexto"/>
     <w:uiPriority w:val="9"/>
     <w:unhideWhenUsed/>
     <w:qFormat/>
@@ -1058,13 +1896,13 @@
       <w:color w:val="4F81BD" w:themeColor="accent1"/>
     </w:rPr>
   </w:style>
-  <w:style w:type="character" w:default="1" w:styleId="DefaultParagraphFont">
+  <w:style w:type="character" w:default="1" w:styleId="Tipodeletrapredefinidodopargrafo">
     <w:name w:val="Default Paragraph Font"/>
     <w:uiPriority w:val="1"/>
     <w:semiHidden/>
     <w:unhideWhenUsed/>
   </w:style>
-  <w:style w:type="table" w:default="1" w:styleId="TableNormal">
+  <w:style w:type="table" w:default="1" w:styleId="Tabelanormal">
     <w:name w:val="Normal Table"/>
     <w:uiPriority w:val="99"/>
     <w:semiHidden/>
@@ -1079,13 +1917,13 @@
       </w:tblCellMar>
     </w:tblPr>
   </w:style>
-  <w:style w:type="numbering" w:default="1" w:styleId="NoList">
+  <w:style w:type="numbering" w:default="1" w:styleId="Semlista">
     <w:name w:val="No List"/>
     <w:uiPriority w:val="99"/>
     <w:semiHidden/>
     <w:unhideWhenUsed/>
   </w:style>
-  <w:style w:type="paragraph" w:styleId="BodyText">
+  <w:style w:type="paragraph" w:styleId="Corpodetexto">
     <w:name w:val="Body Text"/>
     <w:basedOn w:val="Normal"/>
     <w:qFormat/>
@@ -1095,22 +1933,22 @@
   </w:style>
   <w:style w:type="paragraph" w:customStyle="1" w:styleId="FirstParagraph">
     <w:name w:val="First Paragraph"/>
-    <w:basedOn w:val="BodyText"/>
-    <w:next w:val="BodyText"/>
+    <w:basedOn w:val="Corpodetexto"/>
+    <w:next w:val="Corpodetexto"/>
     <w:qFormat/>
   </w:style>
   <w:style w:type="paragraph" w:customStyle="1" w:styleId="Compact">
     <w:name w:val="Compact"/>
-    <w:basedOn w:val="BodyText"/>
+    <w:basedOn w:val="Corpodetexto"/>
     <w:qFormat/>
     <w:pPr>
       <w:spacing w:before="36" w:after="36"/>
     </w:pPr>
   </w:style>
-  <w:style w:type="paragraph" w:styleId="Title">
+  <w:style w:type="paragraph" w:styleId="Ttulo">
     <w:name w:val="Title"/>
     <w:basedOn w:val="Normal"/>
-    <w:next w:val="BodyText"/>
+    <w:next w:val="Corpodetexto"/>
     <w:qFormat/>
     <w:pPr>
       <w:keepNext/>
@@ -1127,10 +1965,10 @@
       <w:szCs w:val="36"/>
     </w:rPr>
   </w:style>
-  <w:style w:type="paragraph" w:styleId="Subtitle">
+  <w:style w:type="paragraph" w:styleId="Subttulo">
     <w:name w:val="Subtitle"/>
-    <w:basedOn w:val="Title"/>
-    <w:next w:val="BodyText"/>
+    <w:basedOn w:val="Ttulo"/>
+    <w:next w:val="Corpodetexto"/>
     <w:qFormat/>
     <w:pPr>
       <w:spacing w:before="240"/>
@@ -1142,7 +1980,7 @@
   </w:style>
   <w:style w:type="paragraph" w:customStyle="1" w:styleId="Author">
     <w:name w:val="Author"/>
-    <w:next w:val="BodyText"/>
+    <w:next w:val="Corpodetexto"/>
     <w:qFormat/>
     <w:pPr>
       <w:keepNext/>
@@ -1150,9 +1988,9 @@
       <w:jc w:val="center"/>
     </w:pPr>
   </w:style>
-  <w:style w:type="paragraph" w:styleId="Date">
+  <w:style w:type="paragraph" w:styleId="Data">
     <w:name w:val="Date"/>
-    <w:next w:val="BodyText"/>
+    <w:next w:val="Corpodetexto"/>
     <w:qFormat/>
     <w:pPr>
       <w:keepNext/>
@@ -1163,7 +2001,7 @@
   <w:style w:type="paragraph" w:customStyle="1" w:styleId="Abstract">
     <w:name w:val="Abstract"/>
     <w:basedOn w:val="Normal"/>
-    <w:next w:val="BodyText"/>
+    <w:next w:val="Corpodetexto"/>
     <w:qFormat/>
     <w:pPr>
       <w:keepNext/>
@@ -1175,15 +2013,15 @@
       <w:szCs w:val="20"/>
     </w:rPr>
   </w:style>
-  <w:style w:type="paragraph" w:styleId="Bibliography">
+  <w:style w:type="paragraph" w:styleId="Bibliografia">
     <w:name w:val="Bibliography"/>
     <w:basedOn w:val="Normal"/>
     <w:qFormat/>
   </w:style>
-  <w:style w:type="paragraph" w:styleId="BlockText">
+  <w:style w:type="paragraph" w:styleId="Textodebloco">
     <w:name w:val="Block Text"/>
-    <w:basedOn w:val="BodyText"/>
-    <w:next w:val="BodyText"/>
+    <w:basedOn w:val="Corpodetexto"/>
+    <w:next w:val="Corpodetexto"/>
     <w:uiPriority w:val="9"/>
     <w:unhideWhenUsed/>
     <w:qFormat/>
@@ -1197,7 +2035,7 @@
       <w:szCs w:val="20"/>
     </w:rPr>
   </w:style>
-  <w:style w:type="paragraph" w:styleId="FootnoteText">
+  <w:style w:type="paragraph" w:styleId="Textodenotaderodap">
     <w:name w:val="footnote text"/>
     <w:basedOn w:val="Normal"/>
     <w:uiPriority w:val="9"/>
@@ -1221,10 +2059,10 @@
     <w:name w:val="Definition"/>
     <w:basedOn w:val="Normal"/>
   </w:style>
-  <w:style w:type="paragraph" w:styleId="Caption">
+  <w:style w:type="paragraph" w:styleId="Legenda">
     <w:name w:val="caption"/>
     <w:basedOn w:val="Normal"/>
-    <w:link w:val="CaptionChar"/>
+    <w:link w:val="LegendaCarter"/>
     <w:pPr>
       <w:spacing w:after="120"/>
     </w:pPr>
@@ -1234,14 +2072,14 @@
   </w:style>
   <w:style w:type="paragraph" w:customStyle="1" w:styleId="TableCaption">
     <w:name w:val="Table Caption"/>
-    <w:basedOn w:val="Caption"/>
+    <w:basedOn w:val="Legenda"/>
     <w:pPr>
       <w:keepNext/>
     </w:pPr>
   </w:style>
   <w:style w:type="paragraph" w:customStyle="1" w:styleId="ImageCaption">
     <w:name w:val="Image Caption"/>
-    <w:basedOn w:val="Caption"/>
+    <w:basedOn w:val="Legenda"/>
   </w:style>
   <w:style w:type="paragraph" w:customStyle="1" w:styleId="Figure">
     <w:name w:val="Figure"/>
@@ -1254,38 +2092,38 @@
       <w:keepNext/>
     </w:pPr>
   </w:style>
-  <w:style w:type="character" w:customStyle="1" w:styleId="CaptionChar">
-    <w:name w:val="Caption Char"/>
-    <w:basedOn w:val="DefaultParagraphFont"/>
-    <w:link w:val="Caption"/>
+  <w:style w:type="character" w:customStyle="1" w:styleId="LegendaCarter">
+    <w:name w:val="Legenda Caráter"/>
+    <w:basedOn w:val="Tipodeletrapredefinidodopargrafo"/>
+    <w:link w:val="Legenda"/>
   </w:style>
   <w:style w:type="character" w:customStyle="1" w:styleId="VerbatimChar">
     <w:name w:val="Verbatim Char"/>
-    <w:basedOn w:val="CaptionChar"/>
+    <w:basedOn w:val="LegendaCarter"/>
     <w:link w:val="SourceCode"/>
     <w:rPr>
       <w:rFonts w:ascii="Consolas" w:hAnsi="Consolas"/>
       <w:sz w:val="22"/>
     </w:rPr>
   </w:style>
-  <w:style w:type="character" w:styleId="FootnoteReference">
+  <w:style w:type="character" w:styleId="Refdenotaderodap">
     <w:name w:val="footnote reference"/>
-    <w:basedOn w:val="CaptionChar"/>
+    <w:basedOn w:val="LegendaCarter"/>
     <w:rPr>
       <w:vertAlign w:val="superscript"/>
     </w:rPr>
   </w:style>
-  <w:style w:type="character" w:styleId="Hyperlink">
+  <w:style w:type="character" w:styleId="Hiperligao">
     <w:name w:val="Hyperlink"/>
-    <w:basedOn w:val="CaptionChar"/>
+    <w:basedOn w:val="LegendaCarter"/>
     <w:rPr>
       <w:color w:val="4F81BD" w:themeColor="accent1"/>
     </w:rPr>
   </w:style>
-  <w:style w:type="paragraph" w:styleId="TOCHeading">
+  <w:style w:type="paragraph" w:styleId="Cabealhodondice">
     <w:name w:val="TOC Heading"/>
-    <w:basedOn w:val="Heading1"/>
-    <w:next w:val="BodyText"/>
+    <w:basedOn w:val="Ttulo1"/>
+    <w:next w:val="Corpodetexto"/>
     <w:uiPriority w:val="39"/>
     <w:unhideWhenUsed/>
     <w:qFormat/>
@@ -1629,10 +2467,111 @@
       <w:shd w:val="clear" w:color="auto" w:fill="F8F8F8"/>
     </w:rPr>
   </w:style>
-  <w:style w:type="character" w:styleId="LineNumber">
+  <w:style w:type="character" w:styleId="Nmerodelinha">
     <w:name w:val="line number"/>
-    <w:basedOn w:val="DefaultParagraphFont"/>
+    <w:basedOn w:val="Tipodeletrapredefinidodopargrafo"/>
     <w:rsid w:val="00014752"/>
+  </w:style>
+  <w:style w:type="paragraph" w:styleId="Listacommarcas">
+    <w:name w:val="List Bullet"/>
+    <w:basedOn w:val="Normal"/>
+    <w:rsid w:val="00BA54CE"/>
+    <w:pPr>
+      <w:numPr>
+        <w:numId w:val="5"/>
+      </w:numPr>
+      <w:contextualSpacing/>
+    </w:pPr>
+  </w:style>
+  <w:style w:type="paragraph" w:styleId="Listanumerada2">
+    <w:name w:val="List Number 2"/>
+    <w:basedOn w:val="Normal"/>
+    <w:unhideWhenUsed/>
+    <w:rsid w:val="00BA54CE"/>
+    <w:pPr>
+      <w:numPr>
+        <w:numId w:val="6"/>
+      </w:numPr>
+      <w:contextualSpacing/>
+    </w:pPr>
+  </w:style>
+  <w:style w:type="paragraph" w:styleId="Listanumerada">
+    <w:name w:val="List Number"/>
+    <w:basedOn w:val="Normal"/>
+    <w:semiHidden/>
+    <w:unhideWhenUsed/>
+    <w:rsid w:val="00BA54CE"/>
+    <w:pPr>
+      <w:numPr>
+        <w:numId w:val="7"/>
+      </w:numPr>
+      <w:contextualSpacing/>
+    </w:pPr>
+  </w:style>
+  <w:style w:type="paragraph" w:styleId="Listanumerada4">
+    <w:name w:val="List Number 4"/>
+    <w:basedOn w:val="Normal"/>
+    <w:semiHidden/>
+    <w:unhideWhenUsed/>
+    <w:rsid w:val="00BA54CE"/>
+    <w:pPr>
+      <w:numPr>
+        <w:numId w:val="8"/>
+      </w:numPr>
+      <w:contextualSpacing/>
+    </w:pPr>
+  </w:style>
+  <w:style w:type="paragraph" w:styleId="Listadecont2">
+    <w:name w:val="List Continue 2"/>
+    <w:basedOn w:val="Normal"/>
+    <w:rsid w:val="00B63E1D"/>
+    <w:pPr>
+      <w:spacing w:after="120"/>
+      <w:ind w:left="720"/>
+      <w:contextualSpacing/>
+    </w:pPr>
+  </w:style>
+  <w:style w:type="paragraph" w:styleId="Lista">
+    <w:name w:val="List"/>
+    <w:basedOn w:val="Normal"/>
+    <w:rsid w:val="00B63E1D"/>
+    <w:pPr>
+      <w:ind w:left="360" w:hanging="360"/>
+      <w:contextualSpacing/>
+    </w:pPr>
+  </w:style>
+  <w:style w:type="paragraph" w:styleId="Lista2">
+    <w:name w:val="List 2"/>
+    <w:basedOn w:val="Normal"/>
+    <w:semiHidden/>
+    <w:unhideWhenUsed/>
+    <w:rsid w:val="00B63E1D"/>
+    <w:pPr>
+      <w:ind w:left="720" w:hanging="360"/>
+      <w:contextualSpacing/>
+    </w:pPr>
+  </w:style>
+  <w:style w:type="paragraph" w:styleId="Lista4">
+    <w:name w:val="List 4"/>
+    <w:basedOn w:val="Normal"/>
+    <w:semiHidden/>
+    <w:unhideWhenUsed/>
+    <w:rsid w:val="00B63E1D"/>
+    <w:pPr>
+      <w:ind w:left="1440" w:hanging="360"/>
+      <w:contextualSpacing/>
+    </w:pPr>
+  </w:style>
+  <w:style w:type="paragraph" w:styleId="Lista3">
+    <w:name w:val="List 3"/>
+    <w:basedOn w:val="Normal"/>
+    <w:semiHidden/>
+    <w:unhideWhenUsed/>
+    <w:rsid w:val="00B63E1D"/>
+    <w:pPr>
+      <w:ind w:left="1080" w:hanging="360"/>
+      <w:contextualSpacing/>
+    </w:pPr>
   </w:style>
 </w:styles>
 </file>

</xml_diff>